<commit_message>
added repo link in report
</commit_message>
<xml_diff>
--- a/Big_Data_Report.docx
+++ b/Big_Data_Report.docx
@@ -1640,9 +1640,9 @@
         <w:tblLook w:val="04A0" w:firstRow="1" w:lastRow="0" w:firstColumn="1" w:lastColumn="0" w:noHBand="0" w:noVBand="1"/>
       </w:tblPr>
       <w:tblGrid>
-        <w:gridCol w:w="1165"/>
-        <w:gridCol w:w="4588"/>
-        <w:gridCol w:w="2877"/>
+        <w:gridCol w:w="1059"/>
+        <w:gridCol w:w="3982"/>
+        <w:gridCol w:w="3589"/>
       </w:tblGrid>
       <w:tr>
         <w:tc>
@@ -1753,7 +1753,11 @@
           <w:tcPr>
             <w:tcW w:w="2877" w:type="dxa"/>
           </w:tcPr>
-          <w:p/>
+          <w:p>
+            <w:r>
+              <w:t>https://github.com/Sahith02/YACS</w:t>
+            </w:r>
+          </w:p>
         </w:tc>
       </w:tr>
       <w:tr>
@@ -4879,6 +4883,7 @@
     <w:rsid w:val="00D57A98"/>
     <w:rsid w:val="00DF3D2A"/>
     <w:rsid w:val="00E55620"/>
+    <w:rsid w:val="00E87A31"/>
     <w:rsid w:val="00FA3D21"/>
     <w:rsid w:val="00FB323C"/>
   </w:rsids>

</xml_diff>